<commit_message>
RD Document Iteration 2
</commit_message>
<xml_diff>
--- a/RD Document.docx
+++ b/RD Document.docx
@@ -1,6 +1,6 @@
 
 <file path=word/document.xml><?xml version="1.0" encoding="utf-8"?>
-<w:document xmlns:wpc="http://schemas.microsoft.com/office/word/2010/wordprocessingCanvas" xmlns:cx="http://schemas.microsoft.com/office/drawing/2014/chartex" xmlns:cx1="http://schemas.microsoft.com/office/drawing/2015/9/8/chartex" xmlns:cx2="http://schemas.microsoft.com/office/drawing/2015/10/21/chartex" xmlns:cx3="http://schemas.microsoft.com/office/drawing/2016/5/9/chartex" xmlns:cx4="http://schemas.microsoft.com/office/drawing/2016/5/10/chartex" xmlns:cx5="http://schemas.microsoft.com/office/drawing/2016/5/11/chartex" xmlns:cx6="http://schemas.microsoft.com/office/drawing/2016/5/12/chartex" xmlns:cx7="http://schemas.microsoft.com/office/drawing/2016/5/13/chartex" xmlns:cx8="http://schemas.microsoft.com/office/drawing/2016/5/14/chartex" xmlns:mc="http://schemas.openxmlformats.org/markup-compatibility/2006" xmlns:aink="http://schemas.microsoft.com/office/drawing/2016/ink" xmlns:am3d="http://schemas.microsoft.com/office/drawing/2017/model3d" xmlns:o="urn:schemas-microsoft-com:office:office" xmlns:r="http://schemas.openxmlformats.org/officeDocument/2006/relationships" xmlns:m="http://schemas.openxmlformats.org/officeDocument/2006/math" xmlns:v="urn:schemas-microsoft-com:vml" xmlns:wp14="http://schemas.microsoft.com/office/word/2010/wordprocessingDrawing" xmlns:wp="http://schemas.openxmlformats.org/drawingml/2006/wordprocessingDrawing" xmlns:w10="urn:schemas-microsoft-com:office:word" xmlns:w="http://schemas.openxmlformats.org/wordprocessingml/2006/main" xmlns:w14="http://schemas.microsoft.com/office/word/2010/wordml" xmlns:w15="http://schemas.microsoft.com/office/word/2012/wordml" xmlns:w16cex="http://schemas.microsoft.com/office/word/2018/wordml/cex" xmlns:w16cid="http://schemas.microsoft.com/office/word/2016/wordml/cid" xmlns:w16="http://schemas.microsoft.com/office/word/2018/wordml" xmlns:w16sdtdh="http://schemas.microsoft.com/office/word/2020/wordml/sdtdatahash" xmlns:w16se="http://schemas.microsoft.com/office/word/2015/wordml/symex" xmlns:wpg="http://schemas.microsoft.com/office/word/2010/wordprocessingGroup" xmlns:wpi="http://schemas.microsoft.com/office/word/2010/wordprocessingInk" xmlns:wne="http://schemas.microsoft.com/office/word/2006/wordml" xmlns:wps="http://schemas.microsoft.com/office/word/2010/wordprocessingShape" mc:Ignorable="w14 w15 w16se w16cid w16 w16cex w16sdtdh wp14">
+<w:document xmlns:wpc="http://schemas.microsoft.com/office/word/2010/wordprocessingCanvas" xmlns:cx="http://schemas.microsoft.com/office/drawing/2014/chartex" xmlns:cx1="http://schemas.microsoft.com/office/drawing/2015/9/8/chartex" xmlns:cx2="http://schemas.microsoft.com/office/drawing/2015/10/21/chartex" xmlns:cx3="http://schemas.microsoft.com/office/drawing/2016/5/9/chartex" xmlns:cx4="http://schemas.microsoft.com/office/drawing/2016/5/10/chartex" xmlns:cx5="http://schemas.microsoft.com/office/drawing/2016/5/11/chartex" xmlns:cx6="http://schemas.microsoft.com/office/drawing/2016/5/12/chartex" xmlns:cx7="http://schemas.microsoft.com/office/drawing/2016/5/13/chartex" xmlns:cx8="http://schemas.microsoft.com/office/drawing/2016/5/14/chartex" xmlns:mc="http://schemas.openxmlformats.org/markup-compatibility/2006" xmlns:aink="http://schemas.microsoft.com/office/drawing/2016/ink" xmlns:am3d="http://schemas.microsoft.com/office/drawing/2017/model3d" xmlns:o="urn:schemas-microsoft-com:office:office" xmlns:r="http://schemas.openxmlformats.org/officeDocument/2006/relationships" xmlns:m="http://schemas.openxmlformats.org/officeDocument/2006/math" xmlns:v="urn:schemas-microsoft-com:vml" xmlns:wp14="http://schemas.microsoft.com/office/word/2010/wordprocessingDrawing" xmlns:wp="http://schemas.openxmlformats.org/drawingml/2006/wordprocessingDrawing" xmlns:w10="urn:schemas-microsoft-com:office:word" xmlns:w="http://schemas.openxmlformats.org/wordprocessingml/2006/main" xmlns:w14="http://schemas.microsoft.com/office/word/2010/wordml" xmlns:w15="http://schemas.microsoft.com/office/word/2012/wordml" xmlns:w16cid="http://schemas.microsoft.com/office/word/2016/wordml/cid" xmlns:w16se="http://schemas.microsoft.com/office/word/2015/wordml/symex" xmlns:wpg="http://schemas.microsoft.com/office/word/2010/wordprocessingGroup" xmlns:wpi="http://schemas.microsoft.com/office/word/2010/wordprocessingInk" xmlns:wne="http://schemas.microsoft.com/office/word/2006/wordml" xmlns:wps="http://schemas.microsoft.com/office/word/2010/wordprocessingShape" mc:Ignorable="w14 w15 w16se w16cid wp14">
   <w:body>
     <w:p>
       <w:pPr>
@@ -732,7 +732,7 @@
       <w:pPr>
         <w:pStyle w:val="Heading1"/>
         <w:rPr>
-          <w:rFonts w:ascii="inherit" w:hAnsi="inherit" w:cs="Lucida Grande"/>
+          <w:rFonts w:ascii="inherit" w:hAnsi="inherit" w:cs="Lucida Grande" w:hint="eastAsia"/>
         </w:rPr>
       </w:pPr>
       <w:r>
@@ -825,7 +825,6 @@
         <w:rPr>
           <w:bdr w:val="none" w:sz="0" w:space="0" w:color="auto" w:frame="1"/>
         </w:rPr>
-        <w:lastRenderedPageBreak/>
         <w:t xml:space="preserve">Use Case </w:t>
       </w:r>
       <w:r>
@@ -858,6 +857,19 @@
         </w:rPr>
         <w:t xml:space="preserve"> points)</w:t>
       </w:r>
+    </w:p>
+    <w:p>
+      <w:pPr>
+        <w:shd w:val="clear" w:color="auto" w:fill="FFFFFF"/>
+        <w:rPr>
+          <w:rFonts w:ascii="Arial" w:hAnsi="Arial" w:cs="Arial"/>
+          <w:i/>
+          <w:color w:val="000000"/>
+          <w:sz w:val="20"/>
+          <w:szCs w:val="20"/>
+          <w:bdr w:val="none" w:sz="0" w:space="0" w:color="auto" w:frame="1"/>
+        </w:rPr>
+      </w:pPr>
     </w:p>
     <w:p>
       <w:pPr>
@@ -882,10 +894,10 @@
           <w:bdr w:val="none" w:sz="0" w:space="0" w:color="auto" w:frame="1"/>
         </w:rPr>
         <w:drawing>
-          <wp:inline distT="0" distB="0" distL="0" distR="0" wp14:anchorId="6E1C6417" wp14:editId="22310000">
-            <wp:extent cx="5486400" cy="4259580"/>
-            <wp:effectExtent l="0" t="0" r="0" b="7620"/>
-            <wp:docPr id="1" name="Picture 1"/>
+          <wp:inline distT="0" distB="0" distL="0" distR="0" wp14:anchorId="7A753375" wp14:editId="24E39925">
+            <wp:extent cx="5486400" cy="3747135"/>
+            <wp:effectExtent l="0" t="0" r="0" b="0"/>
+            <wp:docPr id="3" name="Picture 3"/>
             <wp:cNvGraphicFramePr>
               <a:graphicFrameLocks xmlns:a="http://schemas.openxmlformats.org/drawingml/2006/main" noChangeAspect="1"/>
             </wp:cNvGraphicFramePr>
@@ -893,36 +905,23 @@
               <a:graphicData uri="http://schemas.openxmlformats.org/drawingml/2006/picture">
                 <pic:pic xmlns:pic="http://schemas.openxmlformats.org/drawingml/2006/picture">
                   <pic:nvPicPr>
-                    <pic:cNvPr id="0" name="Picture 1"/>
-                    <pic:cNvPicPr>
-                      <a:picLocks noChangeAspect="1" noChangeArrowheads="1"/>
-                    </pic:cNvPicPr>
+                    <pic:cNvPr id="3" name="IMG_0044.jpeg"/>
+                    <pic:cNvPicPr/>
                   </pic:nvPicPr>
                   <pic:blipFill>
-                    <a:blip r:embed="rId5">
-                      <a:extLst>
-                        <a:ext uri="{28A0092B-C50C-407E-A947-70E740481C1C}">
-                          <a14:useLocalDpi xmlns:a14="http://schemas.microsoft.com/office/drawing/2010/main" val="0"/>
-                        </a:ext>
-                      </a:extLst>
-                    </a:blip>
-                    <a:srcRect/>
+                    <a:blip r:embed="rId5"/>
                     <a:stretch>
                       <a:fillRect/>
                     </a:stretch>
                   </pic:blipFill>
-                  <pic:spPr bwMode="auto">
+                  <pic:spPr>
                     <a:xfrm>
                       <a:off x="0" y="0"/>
-                      <a:ext cx="5486400" cy="4259580"/>
+                      <a:ext cx="5486400" cy="3747135"/>
                     </a:xfrm>
                     <a:prstGeom prst="rect">
                       <a:avLst/>
                     </a:prstGeom>
-                    <a:noFill/>
-                    <a:ln>
-                      <a:noFill/>
-                    </a:ln>
                   </pic:spPr>
                 </pic:pic>
               </a:graphicData>
@@ -933,77 +932,66 @@
     </w:p>
     <w:p>
       <w:pPr>
-        <w:shd w:val="clear" w:color="auto" w:fill="FFFFFF"/>
-        <w:rPr>
-          <w:rFonts w:ascii="Arial" w:hAnsi="Arial" w:cs="Arial"/>
-          <w:i/>
-          <w:color w:val="000000"/>
-          <w:sz w:val="20"/>
-          <w:szCs w:val="20"/>
-          <w:bdr w:val="none" w:sz="0" w:space="0" w:color="auto" w:frame="1"/>
-        </w:rPr>
-      </w:pPr>
+        <w:pStyle w:val="Heading1"/>
+        <w:rPr>
+          <w:bdr w:val="none" w:sz="0" w:space="0" w:color="auto" w:frame="1"/>
+        </w:rPr>
+      </w:pPr>
+      <w:r>
+        <w:rPr>
+          <w:bdr w:val="none" w:sz="0" w:space="0" w:color="auto" w:frame="1"/>
+        </w:rPr>
+        <w:lastRenderedPageBreak/>
+        <w:t>Class Diagram</w:t>
+      </w:r>
+      <w:r>
+        <w:rPr>
+          <w:bdr w:val="none" w:sz="0" w:space="0" w:color="auto" w:frame="1"/>
+        </w:rPr>
+        <w:t> </w:t>
+      </w:r>
+      <w:r>
+        <w:rPr>
+          <w:bdr w:val="none" w:sz="0" w:space="0" w:color="auto" w:frame="1"/>
+        </w:rPr>
+        <w:t>and/</w:t>
+      </w:r>
+      <w:r>
+        <w:rPr>
+          <w:bdr w:val="none" w:sz="0" w:space="0" w:color="auto" w:frame="1"/>
+        </w:rPr>
+        <w:t>or</w:t>
+      </w:r>
+      <w:r>
+        <w:rPr>
+          <w:bdr w:val="none" w:sz="0" w:space="0" w:color="auto" w:frame="1"/>
+        </w:rPr>
+        <w:t xml:space="preserve"> Sequence Diagram</w:t>
+      </w:r>
+      <w:r>
+        <w:rPr>
+          <w:bdr w:val="none" w:sz="0" w:space="0" w:color="auto" w:frame="1"/>
+        </w:rPr>
+        <w:t>s</w:t>
+      </w:r>
+      <w:r>
+        <w:rPr>
+          <w:bdr w:val="none" w:sz="0" w:space="0" w:color="auto" w:frame="1"/>
+        </w:rPr>
+        <w:t xml:space="preserve"> (15 points)</w:t>
+      </w:r>
     </w:p>
+    <w:p/>
     <w:p>
-      <w:pPr>
-        <w:pStyle w:val="Heading1"/>
-        <w:rPr>
-          <w:bdr w:val="none" w:sz="0" w:space="0" w:color="auto" w:frame="1"/>
-        </w:rPr>
-      </w:pPr>
-      <w:r>
-        <w:rPr>
-          <w:bdr w:val="none" w:sz="0" w:space="0" w:color="auto" w:frame="1"/>
-        </w:rPr>
-        <w:t>Class Diagram</w:t>
-      </w:r>
-      <w:r>
-        <w:rPr>
-          <w:bdr w:val="none" w:sz="0" w:space="0" w:color="auto" w:frame="1"/>
-        </w:rPr>
-        <w:t> </w:t>
-      </w:r>
-      <w:r>
-        <w:rPr>
-          <w:bdr w:val="none" w:sz="0" w:space="0" w:color="auto" w:frame="1"/>
-        </w:rPr>
-        <w:t>and/</w:t>
-      </w:r>
-      <w:r>
-        <w:rPr>
-          <w:bdr w:val="none" w:sz="0" w:space="0" w:color="auto" w:frame="1"/>
-        </w:rPr>
-        <w:t>or</w:t>
-      </w:r>
-      <w:r>
-        <w:rPr>
-          <w:bdr w:val="none" w:sz="0" w:space="0" w:color="auto" w:frame="1"/>
-        </w:rPr>
-        <w:t xml:space="preserve"> Sequence Diagram</w:t>
-      </w:r>
-      <w:r>
-        <w:rPr>
-          <w:bdr w:val="none" w:sz="0" w:space="0" w:color="auto" w:frame="1"/>
-        </w:rPr>
-        <w:t>s</w:t>
-      </w:r>
-      <w:r>
-        <w:rPr>
-          <w:bdr w:val="none" w:sz="0" w:space="0" w:color="auto" w:frame="1"/>
-        </w:rPr>
-        <w:t xml:space="preserve"> (15 points)</w:t>
-      </w:r>
-    </w:p>
-    <w:p>
       <w:r>
         <w:rPr>
           <w:noProof/>
         </w:rPr>
         <w:drawing>
-          <wp:inline distT="0" distB="0" distL="0" distR="0" wp14:anchorId="506613BE" wp14:editId="31AC1194">
-            <wp:extent cx="6225540" cy="2644140"/>
-            <wp:effectExtent l="0" t="0" r="3810" b="3810"/>
-            <wp:docPr id="2" name="Picture 2"/>
+          <wp:inline distT="0" distB="0" distL="0" distR="0" wp14:anchorId="36F135C7" wp14:editId="5828568A">
+            <wp:extent cx="5486400" cy="1918335"/>
+            <wp:effectExtent l="0" t="0" r="0" b="0"/>
+            <wp:docPr id="4" name="Picture 4"/>
             <wp:cNvGraphicFramePr>
               <a:graphicFrameLocks xmlns:a="http://schemas.openxmlformats.org/drawingml/2006/main" noChangeAspect="1"/>
             </wp:cNvGraphicFramePr>
@@ -1011,36 +999,23 @@
               <a:graphicData uri="http://schemas.openxmlformats.org/drawingml/2006/picture">
                 <pic:pic xmlns:pic="http://schemas.openxmlformats.org/drawingml/2006/picture">
                   <pic:nvPicPr>
-                    <pic:cNvPr id="0" name="Picture 2"/>
-                    <pic:cNvPicPr>
-                      <a:picLocks noChangeAspect="1" noChangeArrowheads="1"/>
-                    </pic:cNvPicPr>
+                    <pic:cNvPr id="4" name="IMG_0045.jpeg"/>
+                    <pic:cNvPicPr/>
                   </pic:nvPicPr>
                   <pic:blipFill>
-                    <a:blip r:embed="rId6">
-                      <a:extLst>
-                        <a:ext uri="{28A0092B-C50C-407E-A947-70E740481C1C}">
-                          <a14:useLocalDpi xmlns:a14="http://schemas.microsoft.com/office/drawing/2010/main" val="0"/>
-                        </a:ext>
-                      </a:extLst>
-                    </a:blip>
-                    <a:srcRect/>
+                    <a:blip r:embed="rId6"/>
                     <a:stretch>
                       <a:fillRect/>
                     </a:stretch>
                   </pic:blipFill>
-                  <pic:spPr bwMode="auto">
+                  <pic:spPr>
                     <a:xfrm>
                       <a:off x="0" y="0"/>
-                      <a:ext cx="6225540" cy="2644140"/>
+                      <a:ext cx="5486400" cy="1918335"/>
                     </a:xfrm>
                     <a:prstGeom prst="rect">
                       <a:avLst/>
                     </a:prstGeom>
-                    <a:noFill/>
-                    <a:ln>
-                      <a:noFill/>
-                    </a:ln>
                   </pic:spPr>
                 </pic:pic>
               </a:graphicData>
@@ -1048,20 +1023,14 @@
           </wp:inline>
         </w:drawing>
       </w:r>
+      <w:bookmarkStart w:id="0" w:name="_GoBack"/>
+      <w:bookmarkEnd w:id="0"/>
     </w:p>
     <w:p>
       <w:pPr>
-        <w:rPr>
-          <w:rFonts w:hint="eastAsia"/>
-        </w:rPr>
-      </w:pPr>
-    </w:p>
-    <w:p>
-      <w:pPr>
         <w:pStyle w:val="Heading1"/>
       </w:pPr>
       <w:r>
-        <w:lastRenderedPageBreak/>
         <w:t>Operating Environment</w:t>
       </w:r>
       <w:r>
@@ -1156,7 +1125,7 @@
 </file>
 
 <file path=word/numbering.xml><?xml version="1.0" encoding="utf-8"?>
-<w:numbering xmlns:wpc="http://schemas.microsoft.com/office/word/2010/wordprocessingCanvas" xmlns:cx="http://schemas.microsoft.com/office/drawing/2014/chartex" xmlns:cx1="http://schemas.microsoft.com/office/drawing/2015/9/8/chartex" xmlns:cx2="http://schemas.microsoft.com/office/drawing/2015/10/21/chartex" xmlns:cx3="http://schemas.microsoft.com/office/drawing/2016/5/9/chartex" xmlns:cx4="http://schemas.microsoft.com/office/drawing/2016/5/10/chartex" xmlns:cx5="http://schemas.microsoft.com/office/drawing/2016/5/11/chartex" xmlns:cx6="http://schemas.microsoft.com/office/drawing/2016/5/12/chartex" xmlns:cx7="http://schemas.microsoft.com/office/drawing/2016/5/13/chartex" xmlns:cx8="http://schemas.microsoft.com/office/drawing/2016/5/14/chartex" xmlns:mc="http://schemas.openxmlformats.org/markup-compatibility/2006" xmlns:aink="http://schemas.microsoft.com/office/drawing/2016/ink" xmlns:am3d="http://schemas.microsoft.com/office/drawing/2017/model3d" xmlns:o="urn:schemas-microsoft-com:office:office" xmlns:r="http://schemas.openxmlformats.org/officeDocument/2006/relationships" xmlns:m="http://schemas.openxmlformats.org/officeDocument/2006/math" xmlns:v="urn:schemas-microsoft-com:vml" xmlns:wp14="http://schemas.microsoft.com/office/word/2010/wordprocessingDrawing" xmlns:wp="http://schemas.openxmlformats.org/drawingml/2006/wordprocessingDrawing" xmlns:w10="urn:schemas-microsoft-com:office:word" xmlns:w="http://schemas.openxmlformats.org/wordprocessingml/2006/main" xmlns:w14="http://schemas.microsoft.com/office/word/2010/wordml" xmlns:w15="http://schemas.microsoft.com/office/word/2012/wordml" xmlns:w16cex="http://schemas.microsoft.com/office/word/2018/wordml/cex" xmlns:w16cid="http://schemas.microsoft.com/office/word/2016/wordml/cid" xmlns:w16="http://schemas.microsoft.com/office/word/2018/wordml" xmlns:w16sdtdh="http://schemas.microsoft.com/office/word/2020/wordml/sdtdatahash" xmlns:w16se="http://schemas.microsoft.com/office/word/2015/wordml/symex" xmlns:wpg="http://schemas.microsoft.com/office/word/2010/wordprocessingGroup" xmlns:wpi="http://schemas.microsoft.com/office/word/2010/wordprocessingInk" xmlns:wne="http://schemas.microsoft.com/office/word/2006/wordml" xmlns:wps="http://schemas.microsoft.com/office/word/2010/wordprocessingShape" mc:Ignorable="w14 w15 w16se w16cid w16 w16cex w16sdtdh wp14">
+<w:numbering xmlns:wpc="http://schemas.microsoft.com/office/word/2010/wordprocessingCanvas" xmlns:cx="http://schemas.microsoft.com/office/drawing/2014/chartex" xmlns:cx1="http://schemas.microsoft.com/office/drawing/2015/9/8/chartex" xmlns:cx2="http://schemas.microsoft.com/office/drawing/2015/10/21/chartex" xmlns:cx3="http://schemas.microsoft.com/office/drawing/2016/5/9/chartex" xmlns:cx4="http://schemas.microsoft.com/office/drawing/2016/5/10/chartex" xmlns:cx5="http://schemas.microsoft.com/office/drawing/2016/5/11/chartex" xmlns:cx6="http://schemas.microsoft.com/office/drawing/2016/5/12/chartex" xmlns:cx7="http://schemas.microsoft.com/office/drawing/2016/5/13/chartex" xmlns:cx8="http://schemas.microsoft.com/office/drawing/2016/5/14/chartex" xmlns:mc="http://schemas.openxmlformats.org/markup-compatibility/2006" xmlns:aink="http://schemas.microsoft.com/office/drawing/2016/ink" xmlns:am3d="http://schemas.microsoft.com/office/drawing/2017/model3d" xmlns:o="urn:schemas-microsoft-com:office:office" xmlns:r="http://schemas.openxmlformats.org/officeDocument/2006/relationships" xmlns:m="http://schemas.openxmlformats.org/officeDocument/2006/math" xmlns:v="urn:schemas-microsoft-com:vml" xmlns:wp14="http://schemas.microsoft.com/office/word/2010/wordprocessingDrawing" xmlns:wp="http://schemas.openxmlformats.org/drawingml/2006/wordprocessingDrawing" xmlns:w10="urn:schemas-microsoft-com:office:word" xmlns:w="http://schemas.openxmlformats.org/wordprocessingml/2006/main" xmlns:w14="http://schemas.microsoft.com/office/word/2010/wordml" xmlns:w15="http://schemas.microsoft.com/office/word/2012/wordml" xmlns:w16cid="http://schemas.microsoft.com/office/word/2016/wordml/cid" xmlns:w16se="http://schemas.microsoft.com/office/word/2015/wordml/symex" xmlns:wpg="http://schemas.microsoft.com/office/word/2010/wordprocessingGroup" xmlns:wpi="http://schemas.microsoft.com/office/word/2010/wordprocessingInk" xmlns:wne="http://schemas.microsoft.com/office/word/2006/wordml" xmlns:wps="http://schemas.microsoft.com/office/word/2010/wordprocessingShape" mc:Ignorable="w14 w15 w16se w16cid wp14">
   <w:abstractNum w:abstractNumId="0" w15:restartNumberingAfterBreak="0">
     <w:nsid w:val="00253CF5"/>
     <w:multiLevelType w:val="multilevel"/>
@@ -5475,7 +5444,7 @@
 </file>
 
 <file path=word/styles.xml><?xml version="1.0" encoding="utf-8"?>
-<w:styles xmlns:mc="http://schemas.openxmlformats.org/markup-compatibility/2006" xmlns:r="http://schemas.openxmlformats.org/officeDocument/2006/relationships" xmlns:w="http://schemas.openxmlformats.org/wordprocessingml/2006/main" xmlns:w14="http://schemas.microsoft.com/office/word/2010/wordml" xmlns:w15="http://schemas.microsoft.com/office/word/2012/wordml" xmlns:w16cex="http://schemas.microsoft.com/office/word/2018/wordml/cex" xmlns:w16cid="http://schemas.microsoft.com/office/word/2016/wordml/cid" xmlns:w16="http://schemas.microsoft.com/office/word/2018/wordml" xmlns:w16sdtdh="http://schemas.microsoft.com/office/word/2020/wordml/sdtdatahash" xmlns:w16se="http://schemas.microsoft.com/office/word/2015/wordml/symex" mc:Ignorable="w14 w15 w16se w16cid w16 w16cex w16sdtdh">
+<w:styles xmlns:mc="http://schemas.openxmlformats.org/markup-compatibility/2006" xmlns:r="http://schemas.openxmlformats.org/officeDocument/2006/relationships" xmlns:w="http://schemas.openxmlformats.org/wordprocessingml/2006/main" xmlns:w14="http://schemas.microsoft.com/office/word/2010/wordml" xmlns:w15="http://schemas.microsoft.com/office/word/2012/wordml" xmlns:w16cid="http://schemas.microsoft.com/office/word/2016/wordml/cid" xmlns:w16se="http://schemas.microsoft.com/office/word/2015/wordml/symex" mc:Ignorable="w14 w15 w16se w16cid">
   <w:docDefaults>
     <w:rPrDefault>
       <w:rPr>
@@ -5913,6 +5882,7 @@
   <w:style w:type="character" w:default="1" w:styleId="DefaultParagraphFont">
     <w:name w:val="Default Paragraph Font"/>
     <w:uiPriority w:val="1"/>
+    <w:semiHidden/>
     <w:unhideWhenUsed/>
   </w:style>
   <w:style w:type="table" w:default="1" w:styleId="TableNormal">

</xml_diff>

<commit_message>
RD Document iteration 3
RD Document for iteration 3
</commit_message>
<xml_diff>
--- a/RD Document.docx
+++ b/RD Document.docx
@@ -730,6 +730,35 @@
     </w:p>
     <w:p>
       <w:pPr>
+        <w:pStyle w:val="ListParagraph"/>
+        <w:numPr>
+          <w:ilvl w:val="0"/>
+          <w:numId w:val="40"/>
+        </w:numPr>
+        <w:shd w:val="clear" w:color="auto" w:fill="FFFFFF"/>
+        <w:rPr>
+          <w:rFonts w:ascii="Arial" w:hAnsi="Arial" w:cs="Arial"/>
+          <w:iCs/>
+          <w:color w:val="000000"/>
+          <w:sz w:val="20"/>
+          <w:szCs w:val="20"/>
+          <w:bdr w:val="none" w:sz="0" w:space="0" w:color="auto" w:frame="1"/>
+        </w:rPr>
+      </w:pPr>
+      <w:r>
+        <w:rPr>
+          <w:rFonts w:ascii="Arial" w:hAnsi="Arial" w:cs="Arial"/>
+          <w:iCs/>
+          <w:color w:val="000000"/>
+          <w:sz w:val="20"/>
+          <w:szCs w:val="20"/>
+          <w:bdr w:val="none" w:sz="0" w:space="0" w:color="auto" w:frame="1"/>
+        </w:rPr>
+        <w:t>Implement scene change when moving from levels</w:t>
+      </w:r>
+    </w:p>
+    <w:p>
+      <w:pPr>
         <w:pStyle w:val="Heading1"/>
         <w:rPr>
           <w:rFonts w:ascii="inherit" w:hAnsi="inherit" w:cs="Lucida Grande" w:hint="eastAsia"/>
@@ -893,11 +922,12 @@
           <w:szCs w:val="20"/>
           <w:bdr w:val="none" w:sz="0" w:space="0" w:color="auto" w:frame="1"/>
         </w:rPr>
+        <w:lastRenderedPageBreak/>
         <w:drawing>
-          <wp:inline distT="0" distB="0" distL="0" distR="0" wp14:anchorId="7A753375" wp14:editId="24E39925">
-            <wp:extent cx="5486400" cy="3747135"/>
-            <wp:effectExtent l="0" t="0" r="0" b="0"/>
-            <wp:docPr id="3" name="Picture 3"/>
+          <wp:inline distT="0" distB="0" distL="0" distR="0" wp14:anchorId="72A524E2" wp14:editId="2761B706">
+            <wp:extent cx="5486400" cy="4645025"/>
+            <wp:effectExtent l="0" t="0" r="0" b="3175"/>
+            <wp:docPr id="1" name="Picture 1"/>
             <wp:cNvGraphicFramePr>
               <a:graphicFrameLocks xmlns:a="http://schemas.openxmlformats.org/drawingml/2006/main" noChangeAspect="1"/>
             </wp:cNvGraphicFramePr>
@@ -905,7 +935,7 @@
               <a:graphicData uri="http://schemas.openxmlformats.org/drawingml/2006/picture">
                 <pic:pic xmlns:pic="http://schemas.openxmlformats.org/drawingml/2006/picture">
                   <pic:nvPicPr>
-                    <pic:cNvPr id="3" name="IMG_0044.jpeg"/>
+                    <pic:cNvPr id="1" name="CaseDiagram.jpeg"/>
                     <pic:cNvPicPr/>
                   </pic:nvPicPr>
                   <pic:blipFill>
@@ -917,7 +947,7 @@
                   <pic:spPr>
                     <a:xfrm>
                       <a:off x="0" y="0"/>
-                      <a:ext cx="5486400" cy="3747135"/>
+                      <a:ext cx="5486400" cy="4645025"/>
                     </a:xfrm>
                     <a:prstGeom prst="rect">
                       <a:avLst/>
@@ -941,7 +971,6 @@
         <w:rPr>
           <w:bdr w:val="none" w:sz="0" w:space="0" w:color="auto" w:frame="1"/>
         </w:rPr>
-        <w:lastRenderedPageBreak/>
         <w:t>Class Diagram</w:t>
       </w:r>
       <w:r>
@@ -987,11 +1016,12 @@
         <w:rPr>
           <w:noProof/>
         </w:rPr>
+        <w:lastRenderedPageBreak/>
         <w:drawing>
-          <wp:inline distT="0" distB="0" distL="0" distR="0" wp14:anchorId="36F135C7" wp14:editId="5828568A">
-            <wp:extent cx="5486400" cy="1918335"/>
-            <wp:effectExtent l="0" t="0" r="0" b="0"/>
-            <wp:docPr id="4" name="Picture 4"/>
+          <wp:inline distT="0" distB="0" distL="0" distR="0" wp14:anchorId="1D8F6A98" wp14:editId="3A1B5656">
+            <wp:extent cx="2627630" cy="8229600"/>
+            <wp:effectExtent l="0" t="0" r="1270" b="0"/>
+            <wp:docPr id="2" name="Picture 2"/>
             <wp:cNvGraphicFramePr>
               <a:graphicFrameLocks xmlns:a="http://schemas.openxmlformats.org/drawingml/2006/main" noChangeAspect="1"/>
             </wp:cNvGraphicFramePr>
@@ -999,7 +1029,7 @@
               <a:graphicData uri="http://schemas.openxmlformats.org/drawingml/2006/picture">
                 <pic:pic xmlns:pic="http://schemas.openxmlformats.org/drawingml/2006/picture">
                   <pic:nvPicPr>
-                    <pic:cNvPr id="4" name="IMG_0045.jpeg"/>
+                    <pic:cNvPr id="2" name="CaseDiagram-1.jpeg"/>
                     <pic:cNvPicPr/>
                   </pic:nvPicPr>
                   <pic:blipFill>
@@ -1011,7 +1041,7 @@
                   <pic:spPr>
                     <a:xfrm>
                       <a:off x="0" y="0"/>
-                      <a:ext cx="5486400" cy="1918335"/>
+                      <a:ext cx="2627630" cy="8229600"/>
                     </a:xfrm>
                     <a:prstGeom prst="rect">
                       <a:avLst/>
@@ -1031,6 +1061,7 @@
         <w:pStyle w:val="Heading1"/>
       </w:pPr>
       <w:r>
+        <w:lastRenderedPageBreak/>
         <w:t>Operating Environment</w:t>
       </w:r>
       <w:r>

</xml_diff>